<commit_message>
Adaugare proiect la IA
</commit_message>
<xml_diff>
--- a/SEM_1/Elemente_Avansate_de_Baze_de_Date/Proiect_EABD/Purcel Tiberiu Claudiu - Proiect EABD.docx
+++ b/SEM_1/Elemente_Avansate_de_Baze_de_Date/Proiect_EABD/Purcel Tiberiu Claudiu - Proiect EABD.docx
@@ -181,7 +181,23 @@
           <w:sz w:val="28"/>
           <w:szCs w:val="28"/>
         </w:rPr>
-        <w:t>Purcel (Dascal) Tiberiu Claudiu</w:t>
+        <w:t>Purcel (</w:t>
+      </w:r>
+      <w:bookmarkStart w:id="0" w:name="_GoBack"/>
+      <w:r>
+        <w:rPr>
+          <w:sz w:val="28"/>
+          <w:szCs w:val="28"/>
+        </w:rPr>
+        <w:t>Dascal</w:t>
+      </w:r>
+      <w:bookmarkEnd w:id="0"/>
+      <w:r>
+        <w:rPr>
+          <w:sz w:val="28"/>
+          <w:szCs w:val="28"/>
+        </w:rPr>
+        <w:t>) Tiberiu Claudiu</w:t>
       </w:r>
     </w:p>
     <w:p>
@@ -3914,8 +3930,6 @@
           </wp:inline>
         </w:drawing>
       </w:r>
-      <w:bookmarkStart w:id="0" w:name="_GoBack"/>
-      <w:bookmarkEnd w:id="0"/>
     </w:p>
     <w:p>
       <w:pPr>

</xml_diff>